<commit_message>
Seperated repository functions into side classes, fixed back routing and did bugfixing and documentation
</commit_message>
<xml_diff>
--- a/Sprint 5/MonoGame-documentatie.docx
+++ b/Sprint 5/MonoGame-documentatie.docx
@@ -4,7 +4,7 @@
   <w:body>
     <w:p>
       <w:pPr>
-        <w:pStyle w:val="Title"/>
+        <w:pStyle w:val="Titel"/>
         <w:jc w:val="center"/>
       </w:pPr>
       <w:bookmarkStart w:id="0" w:name="_Hlk69307776"/>
@@ -18,7 +18,7 @@
     </w:p>
     <w:p>
       <w:pPr>
-        <w:pStyle w:val="Title"/>
+        <w:pStyle w:val="Titel"/>
         <w:jc w:val="center"/>
         <w:rPr>
           <w:sz w:val="40"/>
@@ -447,7 +447,7 @@
                 <w:szCs w:val="24"/>
                 <w:lang w:eastAsia="nl-NL"/>
               </w:rPr>
-              <w:t>1</w:t>
+              <w:t>2</w:t>
             </w:r>
           </w:p>
         </w:tc>
@@ -455,7 +455,7 @@
     </w:tbl>
     <w:p>
       <w:pPr>
-        <w:pStyle w:val="Title"/>
+        <w:pStyle w:val="Titel"/>
         <w:rPr>
           <w:sz w:val="40"/>
           <w:szCs w:val="40"/>
@@ -494,7 +494,7 @@
       <w:sdtContent>
         <w:p>
           <w:pPr>
-            <w:pStyle w:val="TOCHeading"/>
+            <w:pStyle w:val="Kopvaninhoudsopgave"/>
           </w:pPr>
           <w:r>
             <w:t>Inhoud</w:t>
@@ -502,7 +502,7 @@
         </w:p>
         <w:p>
           <w:pPr>
-            <w:pStyle w:val="TOC1"/>
+            <w:pStyle w:val="Inhopg1"/>
             <w:tabs>
               <w:tab w:val="right" w:leader="dot" w:pos="9016"/>
             </w:tabs>
@@ -521,7 +521,7 @@
           <w:r>
             <w:fldChar w:fldCharType="separate"/>
           </w:r>
-          <w:hyperlink w:anchor="_Toc73624239" w:history="1">
+          <w:hyperlink w:anchor="_Toc73702949" w:history="1">
             <w:r>
               <w:rPr>
                 <w:rStyle w:val="Hyperlink"/>
@@ -550,7 +550,7 @@
                 <w:noProof/>
                 <w:webHidden/>
               </w:rPr>
-              <w:instrText xml:space="preserve"> PAGEREF _Toc73624239 \h </w:instrText>
+              <w:instrText xml:space="preserve"> PAGEREF _Toc73702949 \h </w:instrText>
             </w:r>
             <w:r>
               <w:rPr>
@@ -583,7 +583,7 @@
         </w:p>
         <w:p>
           <w:pPr>
-            <w:pStyle w:val="TOC1"/>
+            <w:pStyle w:val="Inhopg1"/>
             <w:tabs>
               <w:tab w:val="right" w:leader="dot" w:pos="9016"/>
             </w:tabs>
@@ -593,11 +593,12 @@
               <w:lang w:eastAsia="nl-NL"/>
             </w:rPr>
           </w:pPr>
-          <w:hyperlink w:anchor="_Toc73624240" w:history="1">
+          <w:hyperlink w:anchor="_Toc73702950" w:history="1">
             <w:r>
               <w:rPr>
                 <w:rStyle w:val="Hyperlink"/>
                 <w:noProof/>
+                <w:lang w:val="en-US"/>
               </w:rPr>
               <w:t>Requirements</w:t>
             </w:r>
@@ -620,7 +621,7 @@
                 <w:noProof/>
                 <w:webHidden/>
               </w:rPr>
-              <w:instrText xml:space="preserve"> PAGEREF _Toc73624240 \h </w:instrText>
+              <w:instrText xml:space="preserve"> PAGEREF _Toc73702950 \h </w:instrText>
             </w:r>
             <w:r>
               <w:rPr>
@@ -653,7 +654,7 @@
         </w:p>
         <w:p>
           <w:pPr>
-            <w:pStyle w:val="TOC2"/>
+            <w:pStyle w:val="Inhopg2"/>
             <w:tabs>
               <w:tab w:val="right" w:leader="dot" w:pos="9016"/>
             </w:tabs>
@@ -663,7 +664,7 @@
               <w:lang w:eastAsia="nl-NL"/>
             </w:rPr>
           </w:pPr>
-          <w:hyperlink w:anchor="_Toc73624241" w:history="1">
+          <w:hyperlink w:anchor="_Toc73702951" w:history="1">
             <w:r>
               <w:rPr>
                 <w:rStyle w:val="Hyperlink"/>
@@ -691,7 +692,7 @@
                 <w:noProof/>
                 <w:webHidden/>
               </w:rPr>
-              <w:instrText xml:space="preserve"> PAGEREF _Toc73624241 \h </w:instrText>
+              <w:instrText xml:space="preserve"> PAGEREF _Toc73702951 \h </w:instrText>
             </w:r>
             <w:r>
               <w:rPr>
@@ -724,7 +725,7 @@
         </w:p>
         <w:p>
           <w:pPr>
-            <w:pStyle w:val="TOC2"/>
+            <w:pStyle w:val="Inhopg2"/>
             <w:tabs>
               <w:tab w:val="right" w:leader="dot" w:pos="9016"/>
             </w:tabs>
@@ -734,7 +735,7 @@
               <w:lang w:eastAsia="nl-NL"/>
             </w:rPr>
           </w:pPr>
-          <w:hyperlink w:anchor="_Toc73624242" w:history="1">
+          <w:hyperlink w:anchor="_Toc73702952" w:history="1">
             <w:r>
               <w:rPr>
                 <w:rStyle w:val="Hyperlink"/>
@@ -762,7 +763,7 @@
                 <w:noProof/>
                 <w:webHidden/>
               </w:rPr>
-              <w:instrText xml:space="preserve"> PAGEREF _Toc73624242 \h </w:instrText>
+              <w:instrText xml:space="preserve"> PAGEREF _Toc73702952 \h </w:instrText>
             </w:r>
             <w:r>
               <w:rPr>
@@ -795,7 +796,7 @@
         </w:p>
         <w:p>
           <w:pPr>
-            <w:pStyle w:val="TOC2"/>
+            <w:pStyle w:val="Inhopg2"/>
             <w:tabs>
               <w:tab w:val="right" w:leader="dot" w:pos="9016"/>
             </w:tabs>
@@ -805,7 +806,7 @@
               <w:lang w:eastAsia="nl-NL"/>
             </w:rPr>
           </w:pPr>
-          <w:hyperlink w:anchor="_Toc73624243" w:history="1">
+          <w:hyperlink w:anchor="_Toc73702953" w:history="1">
             <w:r>
               <w:rPr>
                 <w:rStyle w:val="Hyperlink"/>
@@ -833,7 +834,7 @@
                 <w:noProof/>
                 <w:webHidden/>
               </w:rPr>
-              <w:instrText xml:space="preserve"> PAGEREF _Toc73624243 \h </w:instrText>
+              <w:instrText xml:space="preserve"> PAGEREF _Toc73702953 \h </w:instrText>
             </w:r>
             <w:r>
               <w:rPr>
@@ -866,7 +867,7 @@
         </w:p>
         <w:p>
           <w:pPr>
-            <w:pStyle w:val="TOC2"/>
+            <w:pStyle w:val="Inhopg2"/>
             <w:tabs>
               <w:tab w:val="right" w:leader="dot" w:pos="9016"/>
             </w:tabs>
@@ -876,7 +877,7 @@
               <w:lang w:eastAsia="nl-NL"/>
             </w:rPr>
           </w:pPr>
-          <w:hyperlink w:anchor="_Toc73624244" w:history="1">
+          <w:hyperlink w:anchor="_Toc73702954" w:history="1">
             <w:r>
               <w:rPr>
                 <w:rStyle w:val="Hyperlink"/>
@@ -904,7 +905,7 @@
                 <w:noProof/>
                 <w:webHidden/>
               </w:rPr>
-              <w:instrText xml:space="preserve"> PAGEREF _Toc73624244 \h </w:instrText>
+              <w:instrText xml:space="preserve"> PAGEREF _Toc73702954 \h </w:instrText>
             </w:r>
             <w:r>
               <w:rPr>
@@ -937,7 +938,7 @@
         </w:p>
         <w:p>
           <w:pPr>
-            <w:pStyle w:val="TOC1"/>
+            <w:pStyle w:val="Inhopg1"/>
             <w:tabs>
               <w:tab w:val="right" w:leader="dot" w:pos="9016"/>
             </w:tabs>
@@ -947,7 +948,7 @@
               <w:lang w:eastAsia="nl-NL"/>
             </w:rPr>
           </w:pPr>
-          <w:hyperlink w:anchor="_Toc73624245" w:history="1">
+          <w:hyperlink w:anchor="_Toc73702955" w:history="1">
             <w:r>
               <w:rPr>
                 <w:rStyle w:val="Hyperlink"/>
@@ -975,7 +976,7 @@
                 <w:noProof/>
                 <w:webHidden/>
               </w:rPr>
-              <w:instrText xml:space="preserve"> PAGEREF _Toc73624245 \h </w:instrText>
+              <w:instrText xml:space="preserve"> PAGEREF _Toc73702955 \h </w:instrText>
             </w:r>
             <w:r>
               <w:rPr>
@@ -1008,7 +1009,7 @@
         </w:p>
         <w:p>
           <w:pPr>
-            <w:pStyle w:val="TOC1"/>
+            <w:pStyle w:val="Inhopg1"/>
             <w:tabs>
               <w:tab w:val="right" w:leader="dot" w:pos="9016"/>
             </w:tabs>
@@ -1018,7 +1019,7 @@
               <w:lang w:eastAsia="nl-NL"/>
             </w:rPr>
           </w:pPr>
-          <w:hyperlink w:anchor="_Toc73624246" w:history="1">
+          <w:hyperlink w:anchor="_Toc73702956" w:history="1">
             <w:r>
               <w:rPr>
                 <w:rStyle w:val="Hyperlink"/>
@@ -1046,7 +1047,7 @@
                 <w:noProof/>
                 <w:webHidden/>
               </w:rPr>
-              <w:instrText xml:space="preserve"> PAGEREF _Toc73624246 \h </w:instrText>
+              <w:instrText xml:space="preserve"> PAGEREF _Toc73702956 \h </w:instrText>
             </w:r>
             <w:r>
               <w:rPr>
@@ -1079,7 +1080,7 @@
         </w:p>
         <w:p>
           <w:pPr>
-            <w:pStyle w:val="TOC2"/>
+            <w:pStyle w:val="Inhopg2"/>
             <w:tabs>
               <w:tab w:val="right" w:leader="dot" w:pos="9016"/>
             </w:tabs>
@@ -1089,7 +1090,7 @@
               <w:lang w:eastAsia="nl-NL"/>
             </w:rPr>
           </w:pPr>
-          <w:hyperlink w:anchor="_Toc73624247" w:history="1">
+          <w:hyperlink w:anchor="_Toc73702957" w:history="1">
             <w:r>
               <w:rPr>
                 <w:rStyle w:val="Hyperlink"/>
@@ -1117,7 +1118,7 @@
                 <w:noProof/>
                 <w:webHidden/>
               </w:rPr>
-              <w:instrText xml:space="preserve"> PAGEREF _Toc73624247 \h </w:instrText>
+              <w:instrText xml:space="preserve"> PAGEREF _Toc73702957 \h </w:instrText>
             </w:r>
             <w:r>
               <w:rPr>
@@ -1150,7 +1151,7 @@
         </w:p>
         <w:p>
           <w:pPr>
-            <w:pStyle w:val="TOC2"/>
+            <w:pStyle w:val="Inhopg2"/>
             <w:tabs>
               <w:tab w:val="right" w:leader="dot" w:pos="9016"/>
             </w:tabs>
@@ -1160,7 +1161,7 @@
               <w:lang w:eastAsia="nl-NL"/>
             </w:rPr>
           </w:pPr>
-          <w:hyperlink w:anchor="_Toc73624248" w:history="1">
+          <w:hyperlink w:anchor="_Toc73702958" w:history="1">
             <w:r>
               <w:rPr>
                 <w:rStyle w:val="Hyperlink"/>
@@ -1188,7 +1189,7 @@
                 <w:noProof/>
                 <w:webHidden/>
               </w:rPr>
-              <w:instrText xml:space="preserve"> PAGEREF _Toc73624248 \h </w:instrText>
+              <w:instrText xml:space="preserve"> PAGEREF _Toc73702958 \h </w:instrText>
             </w:r>
             <w:r>
               <w:rPr>
@@ -1221,7 +1222,7 @@
         </w:p>
         <w:p>
           <w:pPr>
-            <w:pStyle w:val="TOC2"/>
+            <w:pStyle w:val="Inhopg2"/>
             <w:tabs>
               <w:tab w:val="right" w:leader="dot" w:pos="9016"/>
             </w:tabs>
@@ -1231,7 +1232,7 @@
               <w:lang w:eastAsia="nl-NL"/>
             </w:rPr>
           </w:pPr>
-          <w:hyperlink w:anchor="_Toc73624249" w:history="1">
+          <w:hyperlink w:anchor="_Toc73702959" w:history="1">
             <w:r>
               <w:rPr>
                 <w:rStyle w:val="Hyperlink"/>
@@ -1259,7 +1260,7 @@
                 <w:noProof/>
                 <w:webHidden/>
               </w:rPr>
-              <w:instrText xml:space="preserve"> PAGEREF _Toc73624249 \h </w:instrText>
+              <w:instrText xml:space="preserve"> PAGEREF _Toc73702959 \h </w:instrText>
             </w:r>
             <w:r>
               <w:rPr>
@@ -1292,7 +1293,7 @@
         </w:p>
         <w:p>
           <w:pPr>
-            <w:pStyle w:val="TOC2"/>
+            <w:pStyle w:val="Inhopg2"/>
             <w:tabs>
               <w:tab w:val="right" w:leader="dot" w:pos="9016"/>
             </w:tabs>
@@ -1302,7 +1303,7 @@
               <w:lang w:eastAsia="nl-NL"/>
             </w:rPr>
           </w:pPr>
-          <w:hyperlink w:anchor="_Toc73624250" w:history="1">
+          <w:hyperlink w:anchor="_Toc73702960" w:history="1">
             <w:r>
               <w:rPr>
                 <w:rStyle w:val="Hyperlink"/>
@@ -1330,7 +1331,7 @@
                 <w:noProof/>
                 <w:webHidden/>
               </w:rPr>
-              <w:instrText xml:space="preserve"> PAGEREF _Toc73624250 \h </w:instrText>
+              <w:instrText xml:space="preserve"> PAGEREF _Toc73702960 \h </w:instrText>
             </w:r>
             <w:r>
               <w:rPr>
@@ -1363,7 +1364,7 @@
         </w:p>
         <w:p>
           <w:pPr>
-            <w:pStyle w:val="TOC2"/>
+            <w:pStyle w:val="Inhopg2"/>
             <w:tabs>
               <w:tab w:val="right" w:leader="dot" w:pos="9016"/>
             </w:tabs>
@@ -1373,7 +1374,7 @@
               <w:lang w:eastAsia="nl-NL"/>
             </w:rPr>
           </w:pPr>
-          <w:hyperlink w:anchor="_Toc73624251" w:history="1">
+          <w:hyperlink w:anchor="_Toc73702961" w:history="1">
             <w:r>
               <w:rPr>
                 <w:rStyle w:val="Hyperlink"/>
@@ -1401,7 +1402,7 @@
                 <w:noProof/>
                 <w:webHidden/>
               </w:rPr>
-              <w:instrText xml:space="preserve"> PAGEREF _Toc73624251 \h </w:instrText>
+              <w:instrText xml:space="preserve"> PAGEREF _Toc73702961 \h </w:instrText>
             </w:r>
             <w:r>
               <w:rPr>
@@ -1434,7 +1435,7 @@
         </w:p>
         <w:p>
           <w:pPr>
-            <w:pStyle w:val="TOC1"/>
+            <w:pStyle w:val="Inhopg1"/>
             <w:tabs>
               <w:tab w:val="right" w:leader="dot" w:pos="9016"/>
             </w:tabs>
@@ -1444,7 +1445,7 @@
               <w:lang w:eastAsia="nl-NL"/>
             </w:rPr>
           </w:pPr>
-          <w:hyperlink w:anchor="_Toc73624252" w:history="1">
+          <w:hyperlink w:anchor="_Toc73702962" w:history="1">
             <w:r>
               <w:rPr>
                 <w:rStyle w:val="Hyperlink"/>
@@ -1471,7 +1472,7 @@
                 <w:noProof/>
                 <w:webHidden/>
               </w:rPr>
-              <w:instrText xml:space="preserve"> PAGEREF _Toc73624252 \h </w:instrText>
+              <w:instrText xml:space="preserve"> PAGEREF _Toc73702962 \h </w:instrText>
             </w:r>
             <w:r>
               <w:rPr>
@@ -1504,7 +1505,7 @@
         </w:p>
         <w:p>
           <w:pPr>
-            <w:pStyle w:val="TOC1"/>
+            <w:pStyle w:val="Inhopg1"/>
             <w:tabs>
               <w:tab w:val="right" w:leader="dot" w:pos="9016"/>
             </w:tabs>
@@ -1514,7 +1515,7 @@
               <w:lang w:eastAsia="nl-NL"/>
             </w:rPr>
           </w:pPr>
-          <w:hyperlink w:anchor="_Toc73624253" w:history="1">
+          <w:hyperlink w:anchor="_Toc73702963" w:history="1">
             <w:r>
               <w:rPr>
                 <w:rStyle w:val="Hyperlink"/>
@@ -1542,7 +1543,7 @@
                 <w:noProof/>
                 <w:webHidden/>
               </w:rPr>
-              <w:instrText xml:space="preserve"> PAGEREF _Toc73624253 \h </w:instrText>
+              <w:instrText xml:space="preserve"> PAGEREF _Toc73702963 \h </w:instrText>
             </w:r>
             <w:r>
               <w:rPr>
@@ -1575,7 +1576,7 @@
         </w:p>
         <w:p>
           <w:pPr>
-            <w:pStyle w:val="TOC2"/>
+            <w:pStyle w:val="Inhopg2"/>
             <w:tabs>
               <w:tab w:val="right" w:leader="dot" w:pos="9016"/>
             </w:tabs>
@@ -1585,7 +1586,7 @@
               <w:lang w:eastAsia="nl-NL"/>
             </w:rPr>
           </w:pPr>
-          <w:hyperlink w:anchor="_Toc73624254" w:history="1">
+          <w:hyperlink w:anchor="_Toc73702964" w:history="1">
             <w:r>
               <w:rPr>
                 <w:rStyle w:val="Hyperlink"/>
@@ -1613,7 +1614,7 @@
                 <w:noProof/>
                 <w:webHidden/>
               </w:rPr>
-              <w:instrText xml:space="preserve"> PAGEREF _Toc73624254 \h </w:instrText>
+              <w:instrText xml:space="preserve"> PAGEREF _Toc73702964 \h </w:instrText>
             </w:r>
             <w:r>
               <w:rPr>
@@ -1646,7 +1647,7 @@
         </w:p>
         <w:p>
           <w:pPr>
-            <w:pStyle w:val="TOC3"/>
+            <w:pStyle w:val="Inhopg3"/>
             <w:tabs>
               <w:tab w:val="right" w:leader="dot" w:pos="9016"/>
             </w:tabs>
@@ -1656,7 +1657,7 @@
               <w:lang w:eastAsia="nl-NL"/>
             </w:rPr>
           </w:pPr>
-          <w:hyperlink w:anchor="_Toc73624255" w:history="1">
+          <w:hyperlink w:anchor="_Toc73702965" w:history="1">
             <w:r>
               <w:rPr>
                 <w:rStyle w:val="Hyperlink"/>
@@ -1683,7 +1684,7 @@
                 <w:noProof/>
                 <w:webHidden/>
               </w:rPr>
-              <w:instrText xml:space="preserve"> PAGEREF _Toc73624255 \h </w:instrText>
+              <w:instrText xml:space="preserve"> PAGEREF _Toc73702965 \h </w:instrText>
             </w:r>
             <w:r>
               <w:rPr>
@@ -1716,7 +1717,7 @@
         </w:p>
         <w:p>
           <w:pPr>
-            <w:pStyle w:val="TOC3"/>
+            <w:pStyle w:val="Inhopg3"/>
             <w:tabs>
               <w:tab w:val="right" w:leader="dot" w:pos="9016"/>
             </w:tabs>
@@ -1726,7 +1727,7 @@
               <w:lang w:eastAsia="nl-NL"/>
             </w:rPr>
           </w:pPr>
-          <w:hyperlink w:anchor="_Toc73624256" w:history="1">
+          <w:hyperlink w:anchor="_Toc73702966" w:history="1">
             <w:r>
               <w:rPr>
                 <w:rStyle w:val="Hyperlink"/>
@@ -1753,7 +1754,7 @@
                 <w:noProof/>
                 <w:webHidden/>
               </w:rPr>
-              <w:instrText xml:space="preserve"> PAGEREF _Toc73624256 \h </w:instrText>
+              <w:instrText xml:space="preserve"> PAGEREF _Toc73702966 \h </w:instrText>
             </w:r>
             <w:r>
               <w:rPr>
@@ -1786,7 +1787,7 @@
         </w:p>
         <w:p>
           <w:pPr>
-            <w:pStyle w:val="TOC3"/>
+            <w:pStyle w:val="Inhopg3"/>
             <w:tabs>
               <w:tab w:val="right" w:leader="dot" w:pos="9016"/>
             </w:tabs>
@@ -1796,7 +1797,7 @@
               <w:lang w:eastAsia="nl-NL"/>
             </w:rPr>
           </w:pPr>
-          <w:hyperlink w:anchor="_Toc73624257" w:history="1">
+          <w:hyperlink w:anchor="_Toc73702967" w:history="1">
             <w:r>
               <w:rPr>
                 <w:rStyle w:val="Hyperlink"/>
@@ -1823,7 +1824,7 @@
                 <w:noProof/>
                 <w:webHidden/>
               </w:rPr>
-              <w:instrText xml:space="preserve"> PAGEREF _Toc73624257 \h </w:instrText>
+              <w:instrText xml:space="preserve"> PAGEREF _Toc73702967 \h </w:instrText>
             </w:r>
             <w:r>
               <w:rPr>
@@ -1856,7 +1857,7 @@
         </w:p>
         <w:p>
           <w:pPr>
-            <w:pStyle w:val="TOC2"/>
+            <w:pStyle w:val="Inhopg2"/>
             <w:tabs>
               <w:tab w:val="right" w:leader="dot" w:pos="9016"/>
             </w:tabs>
@@ -1866,7 +1867,7 @@
               <w:lang w:eastAsia="nl-NL"/>
             </w:rPr>
           </w:pPr>
-          <w:hyperlink w:anchor="_Toc73624258" w:history="1">
+          <w:hyperlink w:anchor="_Toc73702968" w:history="1">
             <w:r>
               <w:rPr>
                 <w:rStyle w:val="Hyperlink"/>
@@ -1893,7 +1894,7 @@
                 <w:noProof/>
                 <w:webHidden/>
               </w:rPr>
-              <w:instrText xml:space="preserve"> PAGEREF _Toc73624258 \h </w:instrText>
+              <w:instrText xml:space="preserve"> PAGEREF _Toc73702968 \h </w:instrText>
             </w:r>
             <w:r>
               <w:rPr>
@@ -1948,14 +1949,14 @@
     </w:p>
     <w:p>
       <w:pPr>
-        <w:pStyle w:val="Heading1"/>
+        <w:pStyle w:val="Kop1"/>
         <w:rPr>
           <w:rFonts w:eastAsia="Times New Roman"/>
           <w:lang w:eastAsia="nl-NL"/>
         </w:rPr>
       </w:pPr>
       <w:bookmarkStart w:id="2" w:name="_Hlk69484073"/>
-      <w:bookmarkStart w:id="3" w:name="_Toc73624239"/>
+      <w:bookmarkStart w:id="3" w:name="_Toc73702949"/>
       <w:r>
         <w:rPr>
           <w:rFonts w:eastAsia="Times New Roman"/>
@@ -2549,53 +2550,77 @@
     </w:p>
     <w:p>
       <w:pPr>
-        <w:pStyle w:val="Heading1"/>
-      </w:pPr>
-      <w:bookmarkStart w:id="4" w:name="_Toc73624240"/>
-      <w:proofErr w:type="spellStart"/>
-      <w:r>
+        <w:pStyle w:val="Kop1"/>
+        <w:rPr>
+          <w:lang w:val="en-US"/>
+        </w:rPr>
+      </w:pPr>
+      <w:bookmarkStart w:id="4" w:name="_Toc73702950"/>
+      <w:r>
+        <w:rPr>
+          <w:lang w:val="en-US"/>
+        </w:rPr>
         <w:lastRenderedPageBreak/>
         <w:t>Requirements</w:t>
       </w:r>
       <w:bookmarkEnd w:id="4"/>
-      <w:proofErr w:type="spellEnd"/>
     </w:p>
     <w:p>
       <w:pPr>
         <w:spacing w:after="0"/>
+        <w:rPr>
+          <w:lang w:val="en-US"/>
+        </w:rPr>
       </w:pPr>
       <w:r>
         <w:rPr>
           <w:b/>
           <w:bCs/>
+          <w:lang w:val="en-US"/>
         </w:rPr>
         <w:t xml:space="preserve">R= </w:t>
       </w:r>
       <w:r>
-        <w:t>“</w:t>
-      </w:r>
-      <w:proofErr w:type="spellStart"/>
-      <w:r>
-        <w:t>Requirement</w:t>
-      </w:r>
-      <w:proofErr w:type="spellEnd"/>
-      <w:r>
-        <w:t>”</w:t>
+        <w:rPr>
+          <w:lang w:val="en-US"/>
+        </w:rPr>
+        <w:t>“Requirement”</w:t>
       </w:r>
     </w:p>
     <w:p>
       <w:pPr>
         <w:spacing w:after="0"/>
+        <w:rPr>
+          <w:lang w:val="en-US"/>
+        </w:rPr>
       </w:pPr>
       <w:r>
         <w:rPr>
           <w:b/>
           <w:bCs/>
+          <w:lang w:val="en-US"/>
         </w:rPr>
         <w:t>B</w:t>
       </w:r>
       <w:r>
-        <w:t>= “Beperking”</w:t>
+        <w:rPr>
+          <w:lang w:val="en-US"/>
+        </w:rPr>
+        <w:t>= “</w:t>
+      </w:r>
+      <w:proofErr w:type="spellStart"/>
+      <w:r>
+        <w:rPr>
+          <w:lang w:val="en-US"/>
+        </w:rPr>
+        <w:t>Beperking</w:t>
+      </w:r>
+      <w:proofErr w:type="spellEnd"/>
+      <w:r>
+        <w:rPr>
+          <w:lang w:val="en-US"/>
+        </w:rPr>
+        <w:t>”</w:t>
       </w:r>
     </w:p>
     <w:p>
@@ -2620,13 +2645,13 @@
     </w:p>
     <w:p>
       <w:pPr>
-        <w:pStyle w:val="Heading2"/>
+        <w:pStyle w:val="Kop2"/>
         <w:rPr>
           <w:lang w:val="en-US"/>
         </w:rPr>
       </w:pPr>
       <w:bookmarkStart w:id="5" w:name="_Hlk69307892"/>
-      <w:bookmarkStart w:id="6" w:name="_Toc73624241"/>
+      <w:bookmarkStart w:id="6" w:name="_Toc73702951"/>
       <w:r>
         <w:rPr>
           <w:lang w:val="en-US"/>
@@ -2638,7 +2663,7 @@
     <w:bookmarkEnd w:id="5"/>
     <w:p>
       <w:pPr>
-        <w:pStyle w:val="ListParagraph"/>
+        <w:pStyle w:val="Lijstalinea"/>
         <w:numPr>
           <w:ilvl w:val="0"/>
           <w:numId w:val="1"/>
@@ -2671,7 +2696,7 @@
     </w:p>
     <w:p>
       <w:pPr>
-        <w:pStyle w:val="ListParagraph"/>
+        <w:pStyle w:val="Lijstalinea"/>
         <w:numPr>
           <w:ilvl w:val="1"/>
           <w:numId w:val="1"/>
@@ -2704,7 +2729,7 @@
     </w:p>
     <w:p>
       <w:pPr>
-        <w:pStyle w:val="ListParagraph"/>
+        <w:pStyle w:val="Lijstalinea"/>
         <w:numPr>
           <w:ilvl w:val="0"/>
           <w:numId w:val="1"/>
@@ -2726,7 +2751,7 @@
     </w:p>
     <w:p>
       <w:pPr>
-        <w:pStyle w:val="ListParagraph"/>
+        <w:pStyle w:val="Lijstalinea"/>
         <w:numPr>
           <w:ilvl w:val="0"/>
           <w:numId w:val="1"/>
@@ -2751,7 +2776,7 @@
     </w:p>
     <w:p>
       <w:pPr>
-        <w:pStyle w:val="ListParagraph"/>
+        <w:pStyle w:val="Lijstalinea"/>
         <w:numPr>
           <w:ilvl w:val="1"/>
           <w:numId w:val="1"/>
@@ -2796,7 +2821,7 @@
     </w:p>
     <w:p>
       <w:pPr>
-        <w:pStyle w:val="ListParagraph"/>
+        <w:pStyle w:val="Lijstalinea"/>
         <w:numPr>
           <w:ilvl w:val="0"/>
           <w:numId w:val="10"/>
@@ -2818,7 +2843,7 @@
     </w:p>
     <w:p>
       <w:pPr>
-        <w:pStyle w:val="ListParagraph"/>
+        <w:pStyle w:val="Lijstalinea"/>
         <w:numPr>
           <w:ilvl w:val="1"/>
           <w:numId w:val="10"/>
@@ -2847,7 +2872,7 @@
     </w:p>
     <w:p>
       <w:pPr>
-        <w:pStyle w:val="ListParagraph"/>
+        <w:pStyle w:val="Lijstalinea"/>
         <w:numPr>
           <w:ilvl w:val="0"/>
           <w:numId w:val="10"/>
@@ -2869,7 +2894,7 @@
     </w:p>
     <w:p>
       <w:pPr>
-        <w:pStyle w:val="ListParagraph"/>
+        <w:pStyle w:val="Lijstalinea"/>
         <w:numPr>
           <w:ilvl w:val="1"/>
           <w:numId w:val="10"/>
@@ -2888,13 +2913,13 @@
     </w:p>
     <w:p>
       <w:pPr>
-        <w:pStyle w:val="Heading2"/>
+        <w:pStyle w:val="Kop2"/>
         <w:rPr>
           <w:lang w:val="en-US"/>
         </w:rPr>
       </w:pPr>
       <w:bookmarkStart w:id="7" w:name="_Hlk69307900"/>
-      <w:bookmarkStart w:id="8" w:name="_Toc73624242"/>
+      <w:bookmarkStart w:id="8" w:name="_Toc73702952"/>
       <w:r>
         <w:rPr>
           <w:lang w:val="en-US"/>
@@ -2906,7 +2931,7 @@
     <w:bookmarkEnd w:id="7"/>
     <w:p>
       <w:pPr>
-        <w:pStyle w:val="ListParagraph"/>
+        <w:pStyle w:val="Lijstalinea"/>
         <w:numPr>
           <w:ilvl w:val="0"/>
           <w:numId w:val="1"/>
@@ -2942,7 +2967,7 @@
     </w:p>
     <w:p>
       <w:pPr>
-        <w:pStyle w:val="ListParagraph"/>
+        <w:pStyle w:val="Lijstalinea"/>
         <w:numPr>
           <w:ilvl w:val="1"/>
           <w:numId w:val="1"/>
@@ -2975,7 +3000,7 @@
     </w:p>
     <w:p>
       <w:pPr>
-        <w:pStyle w:val="ListParagraph"/>
+        <w:pStyle w:val="Lijstalinea"/>
         <w:numPr>
           <w:ilvl w:val="0"/>
           <w:numId w:val="1"/>
@@ -3008,7 +3033,7 @@
     </w:p>
     <w:p>
       <w:pPr>
-        <w:pStyle w:val="ListParagraph"/>
+        <w:pStyle w:val="Lijstalinea"/>
         <w:numPr>
           <w:ilvl w:val="1"/>
           <w:numId w:val="1"/>
@@ -3055,7 +3080,7 @@
     </w:p>
     <w:p>
       <w:pPr>
-        <w:pStyle w:val="ListParagraph"/>
+        <w:pStyle w:val="Lijstalinea"/>
         <w:numPr>
           <w:ilvl w:val="1"/>
           <w:numId w:val="1"/>
@@ -3095,7 +3120,7 @@
     </w:p>
     <w:p>
       <w:pPr>
-        <w:pStyle w:val="ListParagraph"/>
+        <w:pStyle w:val="Lijstalinea"/>
         <w:numPr>
           <w:ilvl w:val="0"/>
           <w:numId w:val="1"/>
@@ -3131,7 +3156,7 @@
     </w:p>
     <w:p>
       <w:pPr>
-        <w:pStyle w:val="ListParagraph"/>
+        <w:pStyle w:val="Lijstalinea"/>
         <w:numPr>
           <w:ilvl w:val="1"/>
           <w:numId w:val="1"/>
@@ -3171,7 +3196,7 @@
     </w:p>
     <w:p>
       <w:pPr>
-        <w:pStyle w:val="ListParagraph"/>
+        <w:pStyle w:val="Lijstalinea"/>
         <w:numPr>
           <w:ilvl w:val="1"/>
           <w:numId w:val="1"/>
@@ -3213,15 +3238,7 @@
         <w:t xml:space="preserve"> </w:t>
       </w:r>
       <w:r>
-        <w:t xml:space="preserve">de default browser van de OS wordt gebruikt om </w:t>
-      </w:r>
-      <w:proofErr w:type="gramStart"/>
-      <w:r>
-        <w:t>de web</w:t>
-      </w:r>
-      <w:proofErr w:type="gramEnd"/>
-      <w:r>
-        <w:t xml:space="preserve"> te openen.</w:t>
+        <w:t>de default browser van de OS wordt gebruikt om de web te openen.</w:t>
       </w:r>
       <w:r>
         <w:rPr>
@@ -3236,13 +3253,13 @@
     </w:p>
     <w:p>
       <w:pPr>
-        <w:pStyle w:val="Heading2"/>
+        <w:pStyle w:val="Kop2"/>
         <w:rPr>
           <w:lang w:val="en-US"/>
         </w:rPr>
       </w:pPr>
       <w:bookmarkStart w:id="9" w:name="_Hlk69307904"/>
-      <w:bookmarkStart w:id="10" w:name="_Toc73624243"/>
+      <w:bookmarkStart w:id="10" w:name="_Toc73702953"/>
       <w:r>
         <w:rPr>
           <w:lang w:val="en-US"/>
@@ -3253,7 +3270,7 @@
     </w:p>
     <w:p>
       <w:pPr>
-        <w:pStyle w:val="ListParagraph"/>
+        <w:pStyle w:val="Lijstalinea"/>
         <w:numPr>
           <w:ilvl w:val="0"/>
           <w:numId w:val="11"/>
@@ -3297,7 +3314,7 @@
     </w:p>
     <w:p>
       <w:pPr>
-        <w:pStyle w:val="ListParagraph"/>
+        <w:pStyle w:val="Lijstalinea"/>
         <w:numPr>
           <w:ilvl w:val="1"/>
           <w:numId w:val="11"/>
@@ -3349,7 +3366,7 @@
     <w:bookmarkEnd w:id="9"/>
     <w:p>
       <w:pPr>
-        <w:pStyle w:val="ListParagraph"/>
+        <w:pStyle w:val="Lijstalinea"/>
         <w:numPr>
           <w:ilvl w:val="0"/>
           <w:numId w:val="2"/>
@@ -3413,7 +3430,7 @@
     </w:p>
     <w:p>
       <w:pPr>
-        <w:pStyle w:val="ListParagraph"/>
+        <w:pStyle w:val="Lijstalinea"/>
         <w:numPr>
           <w:ilvl w:val="1"/>
           <w:numId w:val="2"/>
@@ -3449,7 +3466,7 @@
     </w:p>
     <w:p>
       <w:pPr>
-        <w:pStyle w:val="ListParagraph"/>
+        <w:pStyle w:val="Lijstalinea"/>
         <w:numPr>
           <w:ilvl w:val="0"/>
           <w:numId w:val="2"/>
@@ -3476,13 +3493,8 @@
         </w:rPr>
         <w:t xml:space="preserve"> </w:t>
       </w:r>
-      <w:proofErr w:type="gramStart"/>
-      <w:r>
-        <w:t>Muziek /</w:t>
-      </w:r>
-      <w:proofErr w:type="gramEnd"/>
-      <w:r>
-        <w:t xml:space="preserve"> geluid voor bijvoorbeeld s</w:t>
+      <w:r>
+        <w:t>Muziek / geluid voor bijvoorbeeld s</w:t>
       </w:r>
       <w:r>
         <w:t>pringen.</w:t>
@@ -3490,7 +3502,7 @@
     </w:p>
     <w:p>
       <w:pPr>
-        <w:pStyle w:val="ListParagraph"/>
+        <w:pStyle w:val="Lijstalinea"/>
         <w:numPr>
           <w:ilvl w:val="1"/>
           <w:numId w:val="2"/>
@@ -3533,7 +3545,7 @@
     </w:p>
     <w:p>
       <w:pPr>
-        <w:pStyle w:val="ListParagraph"/>
+        <w:pStyle w:val="Lijstalinea"/>
         <w:numPr>
           <w:ilvl w:val="0"/>
           <w:numId w:val="2"/>
@@ -3566,7 +3578,7 @@
     </w:p>
     <w:p>
       <w:pPr>
-        <w:pStyle w:val="ListParagraph"/>
+        <w:pStyle w:val="Lijstalinea"/>
         <w:numPr>
           <w:ilvl w:val="1"/>
           <w:numId w:val="2"/>
@@ -3623,13 +3635,13 @@
     </w:p>
     <w:p>
       <w:pPr>
-        <w:pStyle w:val="Heading2"/>
+        <w:pStyle w:val="Kop2"/>
         <w:rPr>
           <w:lang w:val="en-US"/>
         </w:rPr>
       </w:pPr>
       <w:bookmarkStart w:id="11" w:name="_Hlk69307908"/>
-      <w:bookmarkStart w:id="12" w:name="_Toc73624244"/>
+      <w:bookmarkStart w:id="12" w:name="_Toc73702954"/>
       <w:r>
         <w:rPr>
           <w:lang w:val="en-US"/>
@@ -3641,7 +3653,7 @@
     <w:bookmarkEnd w:id="11"/>
     <w:p>
       <w:pPr>
-        <w:pStyle w:val="ListParagraph"/>
+        <w:pStyle w:val="Lijstalinea"/>
         <w:numPr>
           <w:ilvl w:val="0"/>
           <w:numId w:val="2"/>
@@ -3699,12 +3711,12 @@
     </w:p>
     <w:p>
       <w:pPr>
-        <w:pStyle w:val="Heading1"/>
+        <w:pStyle w:val="Kop1"/>
         <w:rPr>
           <w:lang w:val="en-US"/>
         </w:rPr>
       </w:pPr>
-      <w:bookmarkStart w:id="13" w:name="_Toc73624245"/>
+      <w:bookmarkStart w:id="13" w:name="_Toc73702955"/>
       <w:proofErr w:type="spellStart"/>
       <w:r>
         <w:rPr>
@@ -3717,7 +3729,7 @@
     </w:p>
     <w:p>
       <w:pPr>
-        <w:pStyle w:val="ListParagraph"/>
+        <w:pStyle w:val="Lijstalinea"/>
         <w:numPr>
           <w:ilvl w:val="0"/>
           <w:numId w:val="5"/>
@@ -3740,7 +3752,7 @@
     </w:p>
     <w:p>
       <w:pPr>
-        <w:pStyle w:val="ListParagraph"/>
+        <w:pStyle w:val="Lijstalinea"/>
         <w:numPr>
           <w:ilvl w:val="0"/>
           <w:numId w:val="5"/>
@@ -3763,7 +3775,7 @@
     </w:p>
     <w:p>
       <w:pPr>
-        <w:pStyle w:val="ListParagraph"/>
+        <w:pStyle w:val="Lijstalinea"/>
         <w:numPr>
           <w:ilvl w:val="0"/>
           <w:numId w:val="5"/>
@@ -3787,7 +3799,7 @@
     </w:p>
     <w:p>
       <w:pPr>
-        <w:pStyle w:val="ListParagraph"/>
+        <w:pStyle w:val="Lijstalinea"/>
         <w:numPr>
           <w:ilvl w:val="0"/>
           <w:numId w:val="5"/>
@@ -3832,7 +3844,7 @@
     </w:p>
     <w:p>
       <w:pPr>
-        <w:pStyle w:val="ListParagraph"/>
+        <w:pStyle w:val="Lijstalinea"/>
         <w:numPr>
           <w:ilvl w:val="0"/>
           <w:numId w:val="5"/>
@@ -3869,13 +3881,13 @@
     </w:p>
     <w:p>
       <w:pPr>
-        <w:pStyle w:val="Heading1"/>
+        <w:pStyle w:val="Kop1"/>
         <w:rPr>
           <w:lang w:val="en-US"/>
         </w:rPr>
       </w:pPr>
       <w:bookmarkStart w:id="14" w:name="_Toc73620390"/>
-      <w:bookmarkStart w:id="15" w:name="_Toc73624246"/>
+      <w:bookmarkStart w:id="15" w:name="_Toc73702956"/>
       <w:r>
         <w:rPr>
           <w:lang w:val="en-US"/>
@@ -3887,13 +3899,13 @@
     </w:p>
     <w:p>
       <w:pPr>
-        <w:pStyle w:val="Heading2"/>
+        <w:pStyle w:val="Kop2"/>
         <w:rPr>
           <w:lang w:val="en-US"/>
         </w:rPr>
       </w:pPr>
       <w:bookmarkStart w:id="16" w:name="_Toc73620391"/>
-      <w:bookmarkStart w:id="17" w:name="_Toc73624247"/>
+      <w:bookmarkStart w:id="17" w:name="_Toc73702957"/>
       <w:r>
         <w:rPr>
           <w:lang w:val="en-US"/>
@@ -3927,7 +3939,7 @@
     </w:p>
     <w:tbl>
       <w:tblPr>
-        <w:tblStyle w:val="TableGrid"/>
+        <w:tblStyle w:val="Tabelraster"/>
         <w:tblW w:w="0" w:type="auto"/>
         <w:tblLook w:val="04A0" w:firstRow="1" w:lastRow="0" w:firstColumn="1" w:lastColumn="0" w:noHBand="0" w:noVBand="1"/>
       </w:tblPr>
@@ -4070,7 +4082,7 @@
           </w:tcPr>
           <w:p>
             <w:pPr>
-              <w:pStyle w:val="ListParagraph"/>
+              <w:pStyle w:val="Lijstalinea"/>
               <w:numPr>
                 <w:ilvl w:val="0"/>
                 <w:numId w:val="15"/>
@@ -4108,7 +4120,7 @@
           </w:p>
           <w:p>
             <w:pPr>
-              <w:pStyle w:val="ListParagraph"/>
+              <w:pStyle w:val="Lijstalinea"/>
               <w:numPr>
                 <w:ilvl w:val="0"/>
                 <w:numId w:val="15"/>
@@ -4120,7 +4132,7 @@
           </w:p>
           <w:p>
             <w:pPr>
-              <w:pStyle w:val="ListParagraph"/>
+              <w:pStyle w:val="Lijstalinea"/>
               <w:numPr>
                 <w:ilvl w:val="0"/>
                 <w:numId w:val="15"/>
@@ -4149,7 +4161,7 @@
           </w:tcPr>
           <w:p>
             <w:pPr>
-              <w:pStyle w:val="ListParagraph"/>
+              <w:pStyle w:val="Lijstalinea"/>
               <w:numPr>
                 <w:ilvl w:val="0"/>
                 <w:numId w:val="16"/>
@@ -4247,12 +4259,12 @@
     </w:p>
     <w:p>
       <w:pPr>
-        <w:pStyle w:val="Heading2"/>
+        <w:pStyle w:val="Kop2"/>
         <w:rPr>
           <w:lang w:val="en-US"/>
         </w:rPr>
       </w:pPr>
-      <w:bookmarkStart w:id="18" w:name="_Toc73624248"/>
+      <w:bookmarkStart w:id="18" w:name="_Toc73702958"/>
       <w:r>
         <w:rPr>
           <w:lang w:val="en-US"/>
@@ -4271,7 +4283,7 @@
     </w:p>
     <w:tbl>
       <w:tblPr>
-        <w:tblStyle w:val="TableGrid"/>
+        <w:tblStyle w:val="Tabelraster"/>
         <w:tblW w:w="0" w:type="auto"/>
         <w:tblLook w:val="04A0" w:firstRow="1" w:lastRow="0" w:firstColumn="1" w:lastColumn="0" w:noHBand="0" w:noVBand="1"/>
       </w:tblPr>
@@ -4412,7 +4424,7 @@
           </w:tcPr>
           <w:p>
             <w:pPr>
-              <w:pStyle w:val="ListParagraph"/>
+              <w:pStyle w:val="Lijstalinea"/>
               <w:numPr>
                 <w:ilvl w:val="0"/>
                 <w:numId w:val="17"/>
@@ -4424,22 +4436,14 @@
           </w:p>
           <w:p>
             <w:pPr>
-              <w:pStyle w:val="ListParagraph"/>
+              <w:pStyle w:val="Lijstalinea"/>
               <w:numPr>
                 <w:ilvl w:val="0"/>
                 <w:numId w:val="17"/>
               </w:numPr>
             </w:pPr>
             <w:r>
-              <w:t xml:space="preserve">Systeem </w:t>
-            </w:r>
-            <w:proofErr w:type="gramStart"/>
-            <w:r>
-              <w:t>laad</w:t>
-            </w:r>
-            <w:proofErr w:type="gramEnd"/>
-            <w:r>
-              <w:t xml:space="preserve"> het correcte level en geeft de actor controle over de </w:t>
+              <w:t xml:space="preserve">Systeem laad het correcte level en geeft de actor controle over de </w:t>
             </w:r>
             <w:proofErr w:type="spellStart"/>
             <w:r>
@@ -4469,7 +4473,7 @@
           </w:tcPr>
           <w:p>
             <w:pPr>
-              <w:pStyle w:val="ListParagraph"/>
+              <w:pStyle w:val="Lijstalinea"/>
               <w:numPr>
                 <w:ilvl w:val="0"/>
                 <w:numId w:val="18"/>
@@ -4518,12 +4522,12 @@
     <w:p/>
     <w:p>
       <w:pPr>
-        <w:pStyle w:val="Heading2"/>
+        <w:pStyle w:val="Kop2"/>
         <w:rPr>
           <w:lang w:val="en-US"/>
         </w:rPr>
       </w:pPr>
-      <w:bookmarkStart w:id="19" w:name="_Toc73624249"/>
+      <w:bookmarkStart w:id="19" w:name="_Toc73702959"/>
       <w:r>
         <w:rPr>
           <w:lang w:val="en-US"/>
@@ -4548,7 +4552,7 @@
     </w:p>
     <w:tbl>
       <w:tblPr>
-        <w:tblStyle w:val="TableGrid"/>
+        <w:tblStyle w:val="Tabelraster"/>
         <w:tblW w:w="0" w:type="auto"/>
         <w:tblLook w:val="04A0" w:firstRow="1" w:lastRow="0" w:firstColumn="1" w:lastColumn="0" w:noHBand="0" w:noVBand="1"/>
       </w:tblPr>
@@ -4702,7 +4706,7 @@
           </w:tcPr>
           <w:p>
             <w:pPr>
-              <w:pStyle w:val="ListParagraph"/>
+              <w:pStyle w:val="Lijstalinea"/>
               <w:numPr>
                 <w:ilvl w:val="0"/>
                 <w:numId w:val="19"/>
@@ -4722,7 +4726,7 @@
           </w:p>
           <w:p>
             <w:pPr>
-              <w:pStyle w:val="ListParagraph"/>
+              <w:pStyle w:val="Lijstalinea"/>
               <w:numPr>
                 <w:ilvl w:val="0"/>
                 <w:numId w:val="19"/>
@@ -4734,7 +4738,7 @@
           </w:p>
           <w:p>
             <w:pPr>
-              <w:pStyle w:val="ListParagraph"/>
+              <w:pStyle w:val="Lijstalinea"/>
               <w:numPr>
                 <w:ilvl w:val="0"/>
                 <w:numId w:val="19"/>
@@ -4763,7 +4767,7 @@
           </w:tcPr>
           <w:p>
             <w:pPr>
-              <w:pStyle w:val="ListParagraph"/>
+              <w:pStyle w:val="Lijstalinea"/>
               <w:numPr>
                 <w:ilvl w:val="0"/>
                 <w:numId w:val="20"/>
@@ -4801,12 +4805,12 @@
     <w:p/>
     <w:p>
       <w:pPr>
-        <w:pStyle w:val="Heading2"/>
+        <w:pStyle w:val="Kop2"/>
         <w:rPr>
           <w:lang w:val="en-US"/>
         </w:rPr>
       </w:pPr>
-      <w:bookmarkStart w:id="20" w:name="_Toc73624250"/>
+      <w:bookmarkStart w:id="20" w:name="_Toc73702960"/>
       <w:r>
         <w:rPr>
           <w:lang w:val="en-US"/>
@@ -4825,7 +4829,7 @@
     </w:p>
     <w:tbl>
       <w:tblPr>
-        <w:tblStyle w:val="TableGrid"/>
+        <w:tblStyle w:val="Tabelraster"/>
         <w:tblW w:w="0" w:type="auto"/>
         <w:tblLook w:val="04A0" w:firstRow="1" w:lastRow="0" w:firstColumn="1" w:lastColumn="0" w:noHBand="0" w:noVBand="1"/>
       </w:tblPr>
@@ -4991,7 +4995,7 @@
           </w:tcPr>
           <w:p>
             <w:pPr>
-              <w:pStyle w:val="ListParagraph"/>
+              <w:pStyle w:val="Lijstalinea"/>
               <w:numPr>
                 <w:ilvl w:val="0"/>
                 <w:numId w:val="21"/>
@@ -5003,7 +5007,7 @@
           </w:p>
           <w:p>
             <w:pPr>
-              <w:pStyle w:val="ListParagraph"/>
+              <w:pStyle w:val="Lijstalinea"/>
               <w:numPr>
                 <w:ilvl w:val="0"/>
                 <w:numId w:val="21"/>
@@ -5015,7 +5019,7 @@
           </w:p>
           <w:p>
             <w:pPr>
-              <w:pStyle w:val="ListParagraph"/>
+              <w:pStyle w:val="Lijstalinea"/>
               <w:numPr>
                 <w:ilvl w:val="0"/>
                 <w:numId w:val="21"/>
@@ -5052,7 +5056,7 @@
           </w:tcPr>
           <w:p>
             <w:pPr>
-              <w:pStyle w:val="ListParagraph"/>
+              <w:pStyle w:val="Lijstalinea"/>
               <w:numPr>
                 <w:ilvl w:val="0"/>
                 <w:numId w:val="22"/>
@@ -5095,12 +5099,12 @@
     <w:p/>
     <w:p>
       <w:pPr>
-        <w:pStyle w:val="Heading2"/>
+        <w:pStyle w:val="Kop2"/>
         <w:rPr>
           <w:lang w:val="en-US"/>
         </w:rPr>
       </w:pPr>
-      <w:bookmarkStart w:id="21" w:name="_Toc73624251"/>
+      <w:bookmarkStart w:id="21" w:name="_Toc73702961"/>
       <w:r>
         <w:rPr>
           <w:lang w:val="en-US"/>
@@ -5119,7 +5123,7 @@
     </w:p>
     <w:tbl>
       <w:tblPr>
-        <w:tblStyle w:val="TableGrid"/>
+        <w:tblStyle w:val="Tabelraster"/>
         <w:tblW w:w="0" w:type="auto"/>
         <w:tblLook w:val="04A0" w:firstRow="1" w:lastRow="0" w:firstColumn="1" w:lastColumn="0" w:noHBand="0" w:noVBand="1"/>
       </w:tblPr>
@@ -5252,7 +5256,7 @@
           </w:tcPr>
           <w:p>
             <w:pPr>
-              <w:pStyle w:val="ListParagraph"/>
+              <w:pStyle w:val="Lijstalinea"/>
               <w:numPr>
                 <w:ilvl w:val="0"/>
                 <w:numId w:val="23"/>
@@ -5272,7 +5276,7 @@
           </w:p>
           <w:p>
             <w:pPr>
-              <w:pStyle w:val="ListParagraph"/>
+              <w:pStyle w:val="Lijstalinea"/>
               <w:numPr>
                 <w:ilvl w:val="0"/>
                 <w:numId w:val="23"/>
@@ -5292,7 +5296,7 @@
           </w:p>
           <w:p>
             <w:pPr>
-              <w:pStyle w:val="ListParagraph"/>
+              <w:pStyle w:val="Lijstalinea"/>
               <w:numPr>
                 <w:ilvl w:val="0"/>
                 <w:numId w:val="23"/>
@@ -5326,7 +5330,7 @@
           </w:tcPr>
           <w:p>
             <w:pPr>
-              <w:pStyle w:val="ListParagraph"/>
+              <w:pStyle w:val="Lijstalinea"/>
               <w:numPr>
                 <w:ilvl w:val="0"/>
                 <w:numId w:val="24"/>
@@ -5357,7 +5361,7 @@
           </w:p>
           <w:p>
             <w:pPr>
-              <w:pStyle w:val="ListParagraph"/>
+              <w:pStyle w:val="Lijstalinea"/>
               <w:numPr>
                 <w:ilvl w:val="0"/>
                 <w:numId w:val="24"/>
@@ -5433,10 +5437,10 @@
     <w:p/>
     <w:p>
       <w:pPr>
-        <w:pStyle w:val="Heading1"/>
+        <w:pStyle w:val="Kop1"/>
       </w:pPr>
       <w:bookmarkStart w:id="22" w:name="_Toc73620397"/>
-      <w:bookmarkStart w:id="23" w:name="_Toc73624252"/>
+      <w:bookmarkStart w:id="23" w:name="_Toc73702962"/>
       <w:r>
         <w:t>Test-cases</w:t>
       </w:r>
@@ -5445,7 +5449,7 @@
     </w:p>
     <w:tbl>
       <w:tblPr>
-        <w:tblStyle w:val="TableGrid"/>
+        <w:tblStyle w:val="Tabelraster"/>
         <w:tblW w:w="9067" w:type="dxa"/>
         <w:tblLook w:val="04A0" w:firstRow="1" w:lastRow="0" w:firstColumn="1" w:lastColumn="0" w:noHBand="0" w:noVBand="1"/>
       </w:tblPr>
@@ -6116,12 +6120,12 @@
     <w:p/>
     <w:p>
       <w:pPr>
-        <w:pStyle w:val="Heading1"/>
+        <w:pStyle w:val="Kop1"/>
         <w:rPr>
           <w:lang w:val="en-US"/>
         </w:rPr>
       </w:pPr>
-      <w:bookmarkStart w:id="24" w:name="_Toc73624253"/>
+      <w:bookmarkStart w:id="24" w:name="_Toc73702963"/>
       <w:proofErr w:type="spellStart"/>
       <w:r>
         <w:rPr>
@@ -6149,12 +6153,12 @@
     </w:p>
     <w:p>
       <w:pPr>
-        <w:pStyle w:val="Heading2"/>
+        <w:pStyle w:val="Kop2"/>
         <w:rPr>
           <w:lang w:val="en-US"/>
         </w:rPr>
       </w:pPr>
-      <w:bookmarkStart w:id="25" w:name="_Toc73624254"/>
+      <w:bookmarkStart w:id="25" w:name="_Toc73702964"/>
       <w:proofErr w:type="spellStart"/>
       <w:r>
         <w:rPr>
@@ -6190,9 +6194,9 @@
     </w:p>
     <w:p>
       <w:pPr>
-        <w:pStyle w:val="Heading3"/>
-      </w:pPr>
-      <w:bookmarkStart w:id="27" w:name="_Toc73624255"/>
+        <w:pStyle w:val="Kop3"/>
+      </w:pPr>
+      <w:bookmarkStart w:id="27" w:name="_Toc73702965"/>
       <w:bookmarkEnd w:id="26"/>
       <w:r>
         <w:t>Muis functionaliteit:</w:t>
@@ -6262,9 +6266,9 @@
     <w:p/>
     <w:p>
       <w:pPr>
-        <w:pStyle w:val="Heading3"/>
-      </w:pPr>
-      <w:bookmarkStart w:id="28" w:name="_Toc73624256"/>
+        <w:pStyle w:val="Kop3"/>
+      </w:pPr>
+      <w:bookmarkStart w:id="28" w:name="_Toc73702966"/>
       <w:r>
         <w:t>Hoofdscherm:</w:t>
       </w:r>
@@ -6332,9 +6336,9 @@
     </w:p>
     <w:p>
       <w:pPr>
-        <w:pStyle w:val="Heading3"/>
-      </w:pPr>
-      <w:bookmarkStart w:id="29" w:name="_Toc73624257"/>
+        <w:pStyle w:val="Kop3"/>
+      </w:pPr>
+      <w:bookmarkStart w:id="29" w:name="_Toc73702967"/>
       <w:r>
         <w:lastRenderedPageBreak/>
         <w:t>Spel:</w:t>
@@ -6410,9 +6414,9 @@
     </w:p>
     <w:p>
       <w:pPr>
-        <w:pStyle w:val="Heading2"/>
-      </w:pPr>
-      <w:bookmarkStart w:id="30" w:name="_Toc73624258"/>
+        <w:pStyle w:val="Kop2"/>
+      </w:pPr>
+      <w:bookmarkStart w:id="30" w:name="_Toc73702968"/>
       <w:proofErr w:type="spellStart"/>
       <w:r>
         <w:lastRenderedPageBreak/>
@@ -9431,16 +9435,16 @@
     <w:lsdException w:name="Unresolved Mention" w:semiHidden="1" w:unhideWhenUsed="1"/>
     <w:lsdException w:name="Smart Link" w:semiHidden="1" w:unhideWhenUsed="1"/>
   </w:latentStyles>
-  <w:style w:type="paragraph" w:default="1" w:styleId="Normal">
+  <w:style w:type="paragraph" w:default="1" w:styleId="Standaard">
     <w:name w:val="Normal"/>
     <w:qFormat/>
     <w:rsid w:val="0055049C"/>
   </w:style>
-  <w:style w:type="paragraph" w:styleId="Heading1">
+  <w:style w:type="paragraph" w:styleId="Kop1">
     <w:name w:val="heading 1"/>
-    <w:basedOn w:val="Normal"/>
-    <w:next w:val="Normal"/>
-    <w:link w:val="Heading1Char"/>
+    <w:basedOn w:val="Standaard"/>
+    <w:next w:val="Standaard"/>
+    <w:link w:val="Kop1Char"/>
     <w:uiPriority w:val="9"/>
     <w:qFormat/>
     <w:rsid w:val="00695F95"/>
@@ -9457,11 +9461,11 @@
       <w:szCs w:val="32"/>
     </w:rPr>
   </w:style>
-  <w:style w:type="paragraph" w:styleId="Heading2">
+  <w:style w:type="paragraph" w:styleId="Kop2">
     <w:name w:val="heading 2"/>
-    <w:basedOn w:val="Normal"/>
-    <w:next w:val="Normal"/>
-    <w:link w:val="Heading2Char"/>
+    <w:basedOn w:val="Standaard"/>
+    <w:next w:val="Standaard"/>
+    <w:link w:val="Kop2Char"/>
     <w:uiPriority w:val="9"/>
     <w:unhideWhenUsed/>
     <w:qFormat/>
@@ -9479,11 +9483,11 @@
       <w:szCs w:val="26"/>
     </w:rPr>
   </w:style>
-  <w:style w:type="paragraph" w:styleId="Heading3">
+  <w:style w:type="paragraph" w:styleId="Kop3">
     <w:name w:val="heading 3"/>
-    <w:basedOn w:val="Normal"/>
-    <w:next w:val="Normal"/>
-    <w:link w:val="Heading3Char"/>
+    <w:basedOn w:val="Standaard"/>
+    <w:next w:val="Standaard"/>
+    <w:link w:val="Kop3Char"/>
     <w:uiPriority w:val="9"/>
     <w:unhideWhenUsed/>
     <w:qFormat/>
@@ -9501,13 +9505,13 @@
       <w:szCs w:val="24"/>
     </w:rPr>
   </w:style>
-  <w:style w:type="character" w:default="1" w:styleId="DefaultParagraphFont">
+  <w:style w:type="character" w:default="1" w:styleId="Standaardalinea-lettertype">
     <w:name w:val="Default Paragraph Font"/>
     <w:uiPriority w:val="1"/>
     <w:semiHidden/>
     <w:unhideWhenUsed/>
   </w:style>
-  <w:style w:type="table" w:default="1" w:styleId="TableNormal">
+  <w:style w:type="table" w:default="1" w:styleId="Standaardtabel">
     <w:name w:val="Normal Table"/>
     <w:uiPriority w:val="99"/>
     <w:semiHidden/>
@@ -9522,16 +9526,16 @@
       </w:tblCellMar>
     </w:tblPr>
   </w:style>
-  <w:style w:type="numbering" w:default="1" w:styleId="NoList">
+  <w:style w:type="numbering" w:default="1" w:styleId="Geenlijst">
     <w:name w:val="No List"/>
     <w:uiPriority w:val="99"/>
     <w:semiHidden/>
     <w:unhideWhenUsed/>
   </w:style>
-  <w:style w:type="character" w:customStyle="1" w:styleId="Heading1Char">
-    <w:name w:val="Heading 1 Char"/>
-    <w:basedOn w:val="DefaultParagraphFont"/>
-    <w:link w:val="Heading1"/>
+  <w:style w:type="character" w:customStyle="1" w:styleId="Kop1Char">
+    <w:name w:val="Kop 1 Char"/>
+    <w:basedOn w:val="Standaardalinea-lettertype"/>
+    <w:link w:val="Kop1"/>
     <w:uiPriority w:val="9"/>
     <w:rsid w:val="00695F95"/>
     <w:rPr>
@@ -9541,10 +9545,10 @@
       <w:szCs w:val="32"/>
     </w:rPr>
   </w:style>
-  <w:style w:type="character" w:customStyle="1" w:styleId="Heading2Char">
-    <w:name w:val="Heading 2 Char"/>
-    <w:basedOn w:val="DefaultParagraphFont"/>
-    <w:link w:val="Heading2"/>
+  <w:style w:type="character" w:customStyle="1" w:styleId="Kop2Char">
+    <w:name w:val="Kop 2 Char"/>
+    <w:basedOn w:val="Standaardalinea-lettertype"/>
+    <w:link w:val="Kop2"/>
     <w:uiPriority w:val="9"/>
     <w:rsid w:val="00695F95"/>
     <w:rPr>
@@ -9554,9 +9558,9 @@
       <w:szCs w:val="26"/>
     </w:rPr>
   </w:style>
-  <w:style w:type="paragraph" w:styleId="ListParagraph">
+  <w:style w:type="paragraph" w:styleId="Lijstalinea">
     <w:name w:val="List Paragraph"/>
-    <w:basedOn w:val="Normal"/>
+    <w:basedOn w:val="Standaard"/>
     <w:uiPriority w:val="34"/>
     <w:qFormat/>
     <w:rsid w:val="00217F23"/>
@@ -9565,10 +9569,10 @@
       <w:contextualSpacing/>
     </w:pPr>
   </w:style>
-  <w:style w:type="character" w:customStyle="1" w:styleId="Heading3Char">
-    <w:name w:val="Heading 3 Char"/>
-    <w:basedOn w:val="DefaultParagraphFont"/>
-    <w:link w:val="Heading3"/>
+  <w:style w:type="character" w:customStyle="1" w:styleId="Kop3Char">
+    <w:name w:val="Kop 3 Char"/>
+    <w:basedOn w:val="Standaardalinea-lettertype"/>
+    <w:link w:val="Kop3"/>
     <w:uiPriority w:val="9"/>
     <w:rsid w:val="002F4718"/>
     <w:rPr>
@@ -9578,11 +9582,11 @@
       <w:szCs w:val="24"/>
     </w:rPr>
   </w:style>
-  <w:style w:type="paragraph" w:styleId="Title">
+  <w:style w:type="paragraph" w:styleId="Titel">
     <w:name w:val="Title"/>
-    <w:basedOn w:val="Normal"/>
-    <w:next w:val="Normal"/>
-    <w:link w:val="TitleChar"/>
+    <w:basedOn w:val="Standaard"/>
+    <w:next w:val="Standaard"/>
+    <w:link w:val="TitelChar"/>
     <w:uiPriority w:val="10"/>
     <w:qFormat/>
     <w:rsid w:val="002F4718"/>
@@ -9598,10 +9602,10 @@
       <w:szCs w:val="56"/>
     </w:rPr>
   </w:style>
-  <w:style w:type="character" w:customStyle="1" w:styleId="TitleChar">
-    <w:name w:val="Title Char"/>
-    <w:basedOn w:val="DefaultParagraphFont"/>
-    <w:link w:val="Title"/>
+  <w:style w:type="character" w:customStyle="1" w:styleId="TitelChar">
+    <w:name w:val="Titel Char"/>
+    <w:basedOn w:val="Standaardalinea-lettertype"/>
+    <w:link w:val="Titel"/>
     <w:uiPriority w:val="10"/>
     <w:rsid w:val="002F4718"/>
     <w:rPr>
@@ -9614,7 +9618,7 @@
   </w:style>
   <w:style w:type="paragraph" w:customStyle="1" w:styleId="paragraph">
     <w:name w:val="paragraph"/>
-    <w:basedOn w:val="Normal"/>
+    <w:basedOn w:val="Standaard"/>
     <w:rsid w:val="002F4718"/>
     <w:pPr>
       <w:spacing w:before="100" w:beforeAutospacing="1" w:after="100" w:afterAutospacing="1" w:line="240" w:lineRule="auto"/>
@@ -9628,18 +9632,18 @@
   </w:style>
   <w:style w:type="character" w:customStyle="1" w:styleId="normaltextrun">
     <w:name w:val="normaltextrun"/>
-    <w:basedOn w:val="DefaultParagraphFont"/>
+    <w:basedOn w:val="Standaardalinea-lettertype"/>
     <w:rsid w:val="002F4718"/>
   </w:style>
   <w:style w:type="character" w:customStyle="1" w:styleId="eop">
     <w:name w:val="eop"/>
-    <w:basedOn w:val="DefaultParagraphFont"/>
+    <w:basedOn w:val="Standaardalinea-lettertype"/>
     <w:rsid w:val="002F4718"/>
   </w:style>
-  <w:style w:type="paragraph" w:styleId="TOCHeading">
+  <w:style w:type="paragraph" w:styleId="Kopvaninhoudsopgave">
     <w:name w:val="TOC Heading"/>
-    <w:basedOn w:val="Heading1"/>
-    <w:next w:val="Normal"/>
+    <w:basedOn w:val="Kop1"/>
+    <w:next w:val="Standaard"/>
     <w:uiPriority w:val="39"/>
     <w:unhideWhenUsed/>
     <w:qFormat/>
@@ -9651,10 +9655,10 @@
       <w:lang w:eastAsia="nl-NL"/>
     </w:rPr>
   </w:style>
-  <w:style w:type="paragraph" w:styleId="TOC2">
+  <w:style w:type="paragraph" w:styleId="Inhopg2">
     <w:name w:val="toc 2"/>
-    <w:basedOn w:val="Normal"/>
-    <w:next w:val="Normal"/>
+    <w:basedOn w:val="Standaard"/>
+    <w:next w:val="Standaard"/>
     <w:autoRedefine/>
     <w:uiPriority w:val="39"/>
     <w:unhideWhenUsed/>
@@ -9664,10 +9668,10 @@
       <w:ind w:left="220"/>
     </w:pPr>
   </w:style>
-  <w:style w:type="paragraph" w:styleId="TOC3">
+  <w:style w:type="paragraph" w:styleId="Inhopg3">
     <w:name w:val="toc 3"/>
-    <w:basedOn w:val="Normal"/>
-    <w:next w:val="Normal"/>
+    <w:basedOn w:val="Standaard"/>
+    <w:next w:val="Standaard"/>
     <w:autoRedefine/>
     <w:uiPriority w:val="39"/>
     <w:unhideWhenUsed/>
@@ -9679,7 +9683,7 @@
   </w:style>
   <w:style w:type="character" w:styleId="Hyperlink">
     <w:name w:val="Hyperlink"/>
-    <w:basedOn w:val="DefaultParagraphFont"/>
+    <w:basedOn w:val="Standaardalinea-lettertype"/>
     <w:uiPriority w:val="99"/>
     <w:unhideWhenUsed/>
     <w:rsid w:val="002F4718"/>
@@ -9688,10 +9692,10 @@
       <w:u w:val="single"/>
     </w:rPr>
   </w:style>
-  <w:style w:type="paragraph" w:styleId="TOC1">
+  <w:style w:type="paragraph" w:styleId="Inhopg1">
     <w:name w:val="toc 1"/>
-    <w:basedOn w:val="Normal"/>
-    <w:next w:val="Normal"/>
+    <w:basedOn w:val="Standaard"/>
+    <w:next w:val="Standaard"/>
     <w:autoRedefine/>
     <w:uiPriority w:val="39"/>
     <w:unhideWhenUsed/>
@@ -9700,9 +9704,9 @@
       <w:spacing w:after="100"/>
     </w:pPr>
   </w:style>
-  <w:style w:type="table" w:styleId="TableGrid">
+  <w:style w:type="table" w:styleId="Tabelraster">
     <w:name w:val="Table Grid"/>
-    <w:basedOn w:val="TableNormal"/>
+    <w:basedOn w:val="Standaardtabel"/>
     <w:uiPriority w:val="39"/>
     <w:rsid w:val="00045F2A"/>
     <w:pPr>

</xml_diff>

<commit_message>
Setup everything for delivery SPRINT 5
</commit_message>
<xml_diff>
--- a/Sprint 5/MonoGame-documentatie.docx
+++ b/Sprint 5/MonoGame-documentatie.docx
@@ -521,7 +521,7 @@
           <w:r>
             <w:fldChar w:fldCharType="separate"/>
           </w:r>
-          <w:hyperlink w:anchor="_Toc73702949" w:history="1">
+          <w:hyperlink w:anchor="_Toc73713287" w:history="1">
             <w:r>
               <w:rPr>
                 <w:rStyle w:val="Hyperlink"/>
@@ -550,7 +550,7 @@
                 <w:noProof/>
                 <w:webHidden/>
               </w:rPr>
-              <w:instrText xml:space="preserve"> PAGEREF _Toc73702949 \h </w:instrText>
+              <w:instrText xml:space="preserve"> PAGEREF _Toc73713287 \h </w:instrText>
             </w:r>
             <w:r>
               <w:rPr>
@@ -593,7 +593,7 @@
               <w:lang w:eastAsia="nl-NL"/>
             </w:rPr>
           </w:pPr>
-          <w:hyperlink w:anchor="_Toc73702950" w:history="1">
+          <w:hyperlink w:anchor="_Toc73713288" w:history="1">
             <w:r>
               <w:rPr>
                 <w:rStyle w:val="Hyperlink"/>
@@ -621,7 +621,7 @@
                 <w:noProof/>
                 <w:webHidden/>
               </w:rPr>
-              <w:instrText xml:space="preserve"> PAGEREF _Toc73702950 \h </w:instrText>
+              <w:instrText xml:space="preserve"> PAGEREF _Toc73713288 \h </w:instrText>
             </w:r>
             <w:r>
               <w:rPr>
@@ -664,7 +664,7 @@
               <w:lang w:eastAsia="nl-NL"/>
             </w:rPr>
           </w:pPr>
-          <w:hyperlink w:anchor="_Toc73702951" w:history="1">
+          <w:hyperlink w:anchor="_Toc73713289" w:history="1">
             <w:r>
               <w:rPr>
                 <w:rStyle w:val="Hyperlink"/>
@@ -692,7 +692,7 @@
                 <w:noProof/>
                 <w:webHidden/>
               </w:rPr>
-              <w:instrText xml:space="preserve"> PAGEREF _Toc73702951 \h </w:instrText>
+              <w:instrText xml:space="preserve"> PAGEREF _Toc73713289 \h </w:instrText>
             </w:r>
             <w:r>
               <w:rPr>
@@ -735,7 +735,7 @@
               <w:lang w:eastAsia="nl-NL"/>
             </w:rPr>
           </w:pPr>
-          <w:hyperlink w:anchor="_Toc73702952" w:history="1">
+          <w:hyperlink w:anchor="_Toc73713290" w:history="1">
             <w:r>
               <w:rPr>
                 <w:rStyle w:val="Hyperlink"/>
@@ -763,7 +763,7 @@
                 <w:noProof/>
                 <w:webHidden/>
               </w:rPr>
-              <w:instrText xml:space="preserve"> PAGEREF _Toc73702952 \h </w:instrText>
+              <w:instrText xml:space="preserve"> PAGEREF _Toc73713290 \h </w:instrText>
             </w:r>
             <w:r>
               <w:rPr>
@@ -806,7 +806,7 @@
               <w:lang w:eastAsia="nl-NL"/>
             </w:rPr>
           </w:pPr>
-          <w:hyperlink w:anchor="_Toc73702953" w:history="1">
+          <w:hyperlink w:anchor="_Toc73713291" w:history="1">
             <w:r>
               <w:rPr>
                 <w:rStyle w:val="Hyperlink"/>
@@ -834,7 +834,7 @@
                 <w:noProof/>
                 <w:webHidden/>
               </w:rPr>
-              <w:instrText xml:space="preserve"> PAGEREF _Toc73702953 \h </w:instrText>
+              <w:instrText xml:space="preserve"> PAGEREF _Toc73713291 \h </w:instrText>
             </w:r>
             <w:r>
               <w:rPr>
@@ -877,7 +877,7 @@
               <w:lang w:eastAsia="nl-NL"/>
             </w:rPr>
           </w:pPr>
-          <w:hyperlink w:anchor="_Toc73702954" w:history="1">
+          <w:hyperlink w:anchor="_Toc73713292" w:history="1">
             <w:r>
               <w:rPr>
                 <w:rStyle w:val="Hyperlink"/>
@@ -905,7 +905,7 @@
                 <w:noProof/>
                 <w:webHidden/>
               </w:rPr>
-              <w:instrText xml:space="preserve"> PAGEREF _Toc73702954 \h </w:instrText>
+              <w:instrText xml:space="preserve"> PAGEREF _Toc73713292 \h </w:instrText>
             </w:r>
             <w:r>
               <w:rPr>
@@ -948,7 +948,7 @@
               <w:lang w:eastAsia="nl-NL"/>
             </w:rPr>
           </w:pPr>
-          <w:hyperlink w:anchor="_Toc73702955" w:history="1">
+          <w:hyperlink w:anchor="_Toc73713293" w:history="1">
             <w:r>
               <w:rPr>
                 <w:rStyle w:val="Hyperlink"/>
@@ -976,7 +976,7 @@
                 <w:noProof/>
                 <w:webHidden/>
               </w:rPr>
-              <w:instrText xml:space="preserve"> PAGEREF _Toc73702955 \h </w:instrText>
+              <w:instrText xml:space="preserve"> PAGEREF _Toc73713293 \h </w:instrText>
             </w:r>
             <w:r>
               <w:rPr>
@@ -1019,7 +1019,7 @@
               <w:lang w:eastAsia="nl-NL"/>
             </w:rPr>
           </w:pPr>
-          <w:hyperlink w:anchor="_Toc73702956" w:history="1">
+          <w:hyperlink w:anchor="_Toc73713294" w:history="1">
             <w:r>
               <w:rPr>
                 <w:rStyle w:val="Hyperlink"/>
@@ -1047,7 +1047,7 @@
                 <w:noProof/>
                 <w:webHidden/>
               </w:rPr>
-              <w:instrText xml:space="preserve"> PAGEREF _Toc73702956 \h </w:instrText>
+              <w:instrText xml:space="preserve"> PAGEREF _Toc73713294 \h </w:instrText>
             </w:r>
             <w:r>
               <w:rPr>
@@ -1090,7 +1090,7 @@
               <w:lang w:eastAsia="nl-NL"/>
             </w:rPr>
           </w:pPr>
-          <w:hyperlink w:anchor="_Toc73702957" w:history="1">
+          <w:hyperlink w:anchor="_Toc73713295" w:history="1">
             <w:r>
               <w:rPr>
                 <w:rStyle w:val="Hyperlink"/>
@@ -1118,7 +1118,7 @@
                 <w:noProof/>
                 <w:webHidden/>
               </w:rPr>
-              <w:instrText xml:space="preserve"> PAGEREF _Toc73702957 \h </w:instrText>
+              <w:instrText xml:space="preserve"> PAGEREF _Toc73713295 \h </w:instrText>
             </w:r>
             <w:r>
               <w:rPr>
@@ -1161,7 +1161,7 @@
               <w:lang w:eastAsia="nl-NL"/>
             </w:rPr>
           </w:pPr>
-          <w:hyperlink w:anchor="_Toc73702958" w:history="1">
+          <w:hyperlink w:anchor="_Toc73713296" w:history="1">
             <w:r>
               <w:rPr>
                 <w:rStyle w:val="Hyperlink"/>
@@ -1189,7 +1189,7 @@
                 <w:noProof/>
                 <w:webHidden/>
               </w:rPr>
-              <w:instrText xml:space="preserve"> PAGEREF _Toc73702958 \h </w:instrText>
+              <w:instrText xml:space="preserve"> PAGEREF _Toc73713296 \h </w:instrText>
             </w:r>
             <w:r>
               <w:rPr>
@@ -1232,7 +1232,7 @@
               <w:lang w:eastAsia="nl-NL"/>
             </w:rPr>
           </w:pPr>
-          <w:hyperlink w:anchor="_Toc73702959" w:history="1">
+          <w:hyperlink w:anchor="_Toc73713297" w:history="1">
             <w:r>
               <w:rPr>
                 <w:rStyle w:val="Hyperlink"/>
@@ -1260,7 +1260,7 @@
                 <w:noProof/>
                 <w:webHidden/>
               </w:rPr>
-              <w:instrText xml:space="preserve"> PAGEREF _Toc73702959 \h </w:instrText>
+              <w:instrText xml:space="preserve"> PAGEREF _Toc73713297 \h </w:instrText>
             </w:r>
             <w:r>
               <w:rPr>
@@ -1303,7 +1303,7 @@
               <w:lang w:eastAsia="nl-NL"/>
             </w:rPr>
           </w:pPr>
-          <w:hyperlink w:anchor="_Toc73702960" w:history="1">
+          <w:hyperlink w:anchor="_Toc73713298" w:history="1">
             <w:r>
               <w:rPr>
                 <w:rStyle w:val="Hyperlink"/>
@@ -1331,7 +1331,7 @@
                 <w:noProof/>
                 <w:webHidden/>
               </w:rPr>
-              <w:instrText xml:space="preserve"> PAGEREF _Toc73702960 \h </w:instrText>
+              <w:instrText xml:space="preserve"> PAGEREF _Toc73713298 \h </w:instrText>
             </w:r>
             <w:r>
               <w:rPr>
@@ -1374,7 +1374,7 @@
               <w:lang w:eastAsia="nl-NL"/>
             </w:rPr>
           </w:pPr>
-          <w:hyperlink w:anchor="_Toc73702961" w:history="1">
+          <w:hyperlink w:anchor="_Toc73713299" w:history="1">
             <w:r>
               <w:rPr>
                 <w:rStyle w:val="Hyperlink"/>
@@ -1402,7 +1402,7 @@
                 <w:noProof/>
                 <w:webHidden/>
               </w:rPr>
-              <w:instrText xml:space="preserve"> PAGEREF _Toc73702961 \h </w:instrText>
+              <w:instrText xml:space="preserve"> PAGEREF _Toc73713299 \h </w:instrText>
             </w:r>
             <w:r>
               <w:rPr>
@@ -1445,7 +1445,7 @@
               <w:lang w:eastAsia="nl-NL"/>
             </w:rPr>
           </w:pPr>
-          <w:hyperlink w:anchor="_Toc73702962" w:history="1">
+          <w:hyperlink w:anchor="_Toc73713300" w:history="1">
             <w:r>
               <w:rPr>
                 <w:rStyle w:val="Hyperlink"/>
@@ -1472,7 +1472,7 @@
                 <w:noProof/>
                 <w:webHidden/>
               </w:rPr>
-              <w:instrText xml:space="preserve"> PAGEREF _Toc73702962 \h </w:instrText>
+              <w:instrText xml:space="preserve"> PAGEREF _Toc73713300 \h </w:instrText>
             </w:r>
             <w:r>
               <w:rPr>
@@ -1515,7 +1515,7 @@
               <w:lang w:eastAsia="nl-NL"/>
             </w:rPr>
           </w:pPr>
-          <w:hyperlink w:anchor="_Toc73702963" w:history="1">
+          <w:hyperlink w:anchor="_Toc73713301" w:history="1">
             <w:r>
               <w:rPr>
                 <w:rStyle w:val="Hyperlink"/>
@@ -1543,7 +1543,7 @@
                 <w:noProof/>
                 <w:webHidden/>
               </w:rPr>
-              <w:instrText xml:space="preserve"> PAGEREF _Toc73702963 \h </w:instrText>
+              <w:instrText xml:space="preserve"> PAGEREF _Toc73713301 \h </w:instrText>
             </w:r>
             <w:r>
               <w:rPr>
@@ -1586,7 +1586,7 @@
               <w:lang w:eastAsia="nl-NL"/>
             </w:rPr>
           </w:pPr>
-          <w:hyperlink w:anchor="_Toc73702964" w:history="1">
+          <w:hyperlink w:anchor="_Toc73713302" w:history="1">
             <w:r>
               <w:rPr>
                 <w:rStyle w:val="Hyperlink"/>
@@ -1614,7 +1614,7 @@
                 <w:noProof/>
                 <w:webHidden/>
               </w:rPr>
-              <w:instrText xml:space="preserve"> PAGEREF _Toc73702964 \h </w:instrText>
+              <w:instrText xml:space="preserve"> PAGEREF _Toc73713302 \h </w:instrText>
             </w:r>
             <w:r>
               <w:rPr>
@@ -1657,7 +1657,7 @@
               <w:lang w:eastAsia="nl-NL"/>
             </w:rPr>
           </w:pPr>
-          <w:hyperlink w:anchor="_Toc73702965" w:history="1">
+          <w:hyperlink w:anchor="_Toc73713303" w:history="1">
             <w:r>
               <w:rPr>
                 <w:rStyle w:val="Hyperlink"/>
@@ -1684,7 +1684,7 @@
                 <w:noProof/>
                 <w:webHidden/>
               </w:rPr>
-              <w:instrText xml:space="preserve"> PAGEREF _Toc73702965 \h </w:instrText>
+              <w:instrText xml:space="preserve"> PAGEREF _Toc73713303 \h </w:instrText>
             </w:r>
             <w:r>
               <w:rPr>
@@ -1727,7 +1727,7 @@
               <w:lang w:eastAsia="nl-NL"/>
             </w:rPr>
           </w:pPr>
-          <w:hyperlink w:anchor="_Toc73702966" w:history="1">
+          <w:hyperlink w:anchor="_Toc73713304" w:history="1">
             <w:r>
               <w:rPr>
                 <w:rStyle w:val="Hyperlink"/>
@@ -1754,7 +1754,7 @@
                 <w:noProof/>
                 <w:webHidden/>
               </w:rPr>
-              <w:instrText xml:space="preserve"> PAGEREF _Toc73702966 \h </w:instrText>
+              <w:instrText xml:space="preserve"> PAGEREF _Toc73713304 \h </w:instrText>
             </w:r>
             <w:r>
               <w:rPr>
@@ -1797,7 +1797,7 @@
               <w:lang w:eastAsia="nl-NL"/>
             </w:rPr>
           </w:pPr>
-          <w:hyperlink w:anchor="_Toc73702967" w:history="1">
+          <w:hyperlink w:anchor="_Toc73713305" w:history="1">
             <w:r>
               <w:rPr>
                 <w:rStyle w:val="Hyperlink"/>
@@ -1824,7 +1824,7 @@
                 <w:noProof/>
                 <w:webHidden/>
               </w:rPr>
-              <w:instrText xml:space="preserve"> PAGEREF _Toc73702967 \h </w:instrText>
+              <w:instrText xml:space="preserve"> PAGEREF _Toc73713305 \h </w:instrText>
             </w:r>
             <w:r>
               <w:rPr>
@@ -1867,7 +1867,7 @@
               <w:lang w:eastAsia="nl-NL"/>
             </w:rPr>
           </w:pPr>
-          <w:hyperlink w:anchor="_Toc73702968" w:history="1">
+          <w:hyperlink w:anchor="_Toc73713306" w:history="1">
             <w:r>
               <w:rPr>
                 <w:rStyle w:val="Hyperlink"/>
@@ -1894,7 +1894,7 @@
                 <w:noProof/>
                 <w:webHidden/>
               </w:rPr>
-              <w:instrText xml:space="preserve"> PAGEREF _Toc73702968 \h </w:instrText>
+              <w:instrText xml:space="preserve"> PAGEREF _Toc73713306 \h </w:instrText>
             </w:r>
             <w:r>
               <w:rPr>
@@ -1955,8 +1955,8 @@
           <w:lang w:eastAsia="nl-NL"/>
         </w:rPr>
       </w:pPr>
-      <w:bookmarkStart w:id="2" w:name="_Hlk69484073"/>
-      <w:bookmarkStart w:id="3" w:name="_Toc73702949"/>
+      <w:bookmarkStart w:id="2" w:name="_Toc73713287"/>
+      <w:bookmarkStart w:id="3" w:name="_Hlk69484073"/>
       <w:r>
         <w:rPr>
           <w:rFonts w:eastAsia="Times New Roman"/>
@@ -1964,7 +1964,7 @@
         </w:rPr>
         <w:t>Versiebeheer</w:t>
       </w:r>
-      <w:bookmarkEnd w:id="3"/>
+      <w:bookmarkEnd w:id="2"/>
     </w:p>
     <w:tbl>
       <w:tblPr>
@@ -2531,7 +2531,7 @@
           </w:p>
         </w:tc>
       </w:tr>
-      <w:bookmarkEnd w:id="2"/>
+      <w:bookmarkEnd w:id="3"/>
     </w:tbl>
     <w:p>
       <w:pPr>
@@ -2555,7 +2555,7 @@
           <w:lang w:val="en-US"/>
         </w:rPr>
       </w:pPr>
-      <w:bookmarkStart w:id="4" w:name="_Toc73702950"/>
+      <w:bookmarkStart w:id="4" w:name="_Toc73713288"/>
       <w:r>
         <w:rPr>
           <w:lang w:val="en-US"/>
@@ -2650,17 +2650,17 @@
           <w:lang w:val="en-US"/>
         </w:rPr>
       </w:pPr>
-      <w:bookmarkStart w:id="5" w:name="_Hlk69307892"/>
-      <w:bookmarkStart w:id="6" w:name="_Toc73702951"/>
+      <w:bookmarkStart w:id="5" w:name="_Toc73713289"/>
+      <w:bookmarkStart w:id="6" w:name="_Hlk69307892"/>
       <w:r>
         <w:rPr>
           <w:lang w:val="en-US"/>
         </w:rPr>
         <w:t>Must have:</w:t>
       </w:r>
-      <w:bookmarkEnd w:id="6"/>
+      <w:bookmarkEnd w:id="5"/>
     </w:p>
-    <w:bookmarkEnd w:id="5"/>
+    <w:bookmarkEnd w:id="6"/>
     <w:p>
       <w:pPr>
         <w:pStyle w:val="Lijstalinea"/>
@@ -2918,17 +2918,17 @@
           <w:lang w:val="en-US"/>
         </w:rPr>
       </w:pPr>
-      <w:bookmarkStart w:id="7" w:name="_Hlk69307900"/>
-      <w:bookmarkStart w:id="8" w:name="_Toc73702952"/>
+      <w:bookmarkStart w:id="7" w:name="_Toc73713290"/>
+      <w:bookmarkStart w:id="8" w:name="_Hlk69307900"/>
       <w:r>
         <w:rPr>
           <w:lang w:val="en-US"/>
         </w:rPr>
         <w:t>Should have:</w:t>
       </w:r>
-      <w:bookmarkEnd w:id="8"/>
+      <w:bookmarkEnd w:id="7"/>
     </w:p>
-    <w:bookmarkEnd w:id="7"/>
+    <w:bookmarkEnd w:id="8"/>
     <w:p>
       <w:pPr>
         <w:pStyle w:val="Lijstalinea"/>
@@ -3238,7 +3238,15 @@
         <w:t xml:space="preserve"> </w:t>
       </w:r>
       <w:r>
-        <w:t>de default browser van de OS wordt gebruikt om de web te openen.</w:t>
+        <w:t xml:space="preserve">de default browser van de OS wordt gebruikt om </w:t>
+      </w:r>
+      <w:proofErr w:type="gramStart"/>
+      <w:r>
+        <w:t>de web</w:t>
+      </w:r>
+      <w:proofErr w:type="gramEnd"/>
+      <w:r>
+        <w:t xml:space="preserve"> te openen.</w:t>
       </w:r>
       <w:r>
         <w:rPr>
@@ -3258,15 +3266,15 @@
           <w:lang w:val="en-US"/>
         </w:rPr>
       </w:pPr>
-      <w:bookmarkStart w:id="9" w:name="_Hlk69307904"/>
-      <w:bookmarkStart w:id="10" w:name="_Toc73702953"/>
+      <w:bookmarkStart w:id="9" w:name="_Toc73713291"/>
+      <w:bookmarkStart w:id="10" w:name="_Hlk69307904"/>
       <w:r>
         <w:rPr>
           <w:lang w:val="en-US"/>
         </w:rPr>
         <w:t>Could have:</w:t>
       </w:r>
-      <w:bookmarkEnd w:id="10"/>
+      <w:bookmarkEnd w:id="9"/>
     </w:p>
     <w:p>
       <w:pPr>
@@ -3363,7 +3371,7 @@
         <w:t xml:space="preserve"> date gehouden.</w:t>
       </w:r>
     </w:p>
-    <w:bookmarkEnd w:id="9"/>
+    <w:bookmarkEnd w:id="10"/>
     <w:p>
       <w:pPr>
         <w:pStyle w:val="Lijstalinea"/>
@@ -3493,8 +3501,13 @@
         </w:rPr>
         <w:t xml:space="preserve"> </w:t>
       </w:r>
-      <w:r>
-        <w:t>Muziek / geluid voor bijvoorbeeld s</w:t>
+      <w:proofErr w:type="gramStart"/>
+      <w:r>
+        <w:t>Muziek /</w:t>
+      </w:r>
+      <w:proofErr w:type="gramEnd"/>
+      <w:r>
+        <w:t xml:space="preserve"> geluid voor bijvoorbeeld s</w:t>
       </w:r>
       <w:r>
         <w:t>pringen.</w:t>
@@ -3640,17 +3653,17 @@
           <w:lang w:val="en-US"/>
         </w:rPr>
       </w:pPr>
-      <w:bookmarkStart w:id="11" w:name="_Hlk69307908"/>
-      <w:bookmarkStart w:id="12" w:name="_Toc73702954"/>
+      <w:bookmarkStart w:id="11" w:name="_Toc73713292"/>
+      <w:bookmarkStart w:id="12" w:name="_Hlk69307908"/>
       <w:r>
         <w:rPr>
           <w:lang w:val="en-US"/>
         </w:rPr>
         <w:t>Won’t have:</w:t>
       </w:r>
-      <w:bookmarkEnd w:id="12"/>
+      <w:bookmarkEnd w:id="11"/>
     </w:p>
-    <w:bookmarkEnd w:id="11"/>
+    <w:bookmarkEnd w:id="12"/>
     <w:p>
       <w:pPr>
         <w:pStyle w:val="Lijstalinea"/>
@@ -3716,7 +3729,7 @@
           <w:lang w:val="en-US"/>
         </w:rPr>
       </w:pPr>
-      <w:bookmarkStart w:id="13" w:name="_Toc73702955"/>
+      <w:bookmarkStart w:id="13" w:name="_Toc73713293"/>
       <w:proofErr w:type="spellStart"/>
       <w:r>
         <w:rPr>
@@ -3887,7 +3900,7 @@
         </w:rPr>
       </w:pPr>
       <w:bookmarkStart w:id="14" w:name="_Toc73620390"/>
-      <w:bookmarkStart w:id="15" w:name="_Toc73702956"/>
+      <w:bookmarkStart w:id="15" w:name="_Toc73713294"/>
       <w:r>
         <w:rPr>
           <w:lang w:val="en-US"/>
@@ -3905,7 +3918,7 @@
         </w:rPr>
       </w:pPr>
       <w:bookmarkStart w:id="16" w:name="_Toc73620391"/>
-      <w:bookmarkStart w:id="17" w:name="_Toc73702957"/>
+      <w:bookmarkStart w:id="17" w:name="_Toc73713295"/>
       <w:r>
         <w:rPr>
           <w:lang w:val="en-US"/>
@@ -4264,7 +4277,7 @@
           <w:lang w:val="en-US"/>
         </w:rPr>
       </w:pPr>
-      <w:bookmarkStart w:id="18" w:name="_Toc73702958"/>
+      <w:bookmarkStart w:id="18" w:name="_Toc73713296"/>
       <w:r>
         <w:rPr>
           <w:lang w:val="en-US"/>
@@ -4443,7 +4456,15 @@
               </w:numPr>
             </w:pPr>
             <w:r>
-              <w:t xml:space="preserve">Systeem laad het correcte level en geeft de actor controle over de </w:t>
+              <w:t xml:space="preserve">Systeem </w:t>
+            </w:r>
+            <w:proofErr w:type="gramStart"/>
+            <w:r>
+              <w:t>laad</w:t>
+            </w:r>
+            <w:proofErr w:type="gramEnd"/>
+            <w:r>
+              <w:t xml:space="preserve"> het correcte level en geeft de actor controle over de </w:t>
             </w:r>
             <w:proofErr w:type="spellStart"/>
             <w:r>
@@ -4527,7 +4548,7 @@
           <w:lang w:val="en-US"/>
         </w:rPr>
       </w:pPr>
-      <w:bookmarkStart w:id="19" w:name="_Toc73702959"/>
+      <w:bookmarkStart w:id="19" w:name="_Toc73713297"/>
       <w:r>
         <w:rPr>
           <w:lang w:val="en-US"/>
@@ -4810,7 +4831,7 @@
           <w:lang w:val="en-US"/>
         </w:rPr>
       </w:pPr>
-      <w:bookmarkStart w:id="20" w:name="_Toc73702960"/>
+      <w:bookmarkStart w:id="20" w:name="_Toc73713298"/>
       <w:r>
         <w:rPr>
           <w:lang w:val="en-US"/>
@@ -5104,7 +5125,7 @@
           <w:lang w:val="en-US"/>
         </w:rPr>
       </w:pPr>
-      <w:bookmarkStart w:id="21" w:name="_Toc73702961"/>
+      <w:bookmarkStart w:id="21" w:name="_Toc73713299"/>
       <w:r>
         <w:rPr>
           <w:lang w:val="en-US"/>
@@ -5440,7 +5461,7 @@
         <w:pStyle w:val="Kop1"/>
       </w:pPr>
       <w:bookmarkStart w:id="22" w:name="_Toc73620397"/>
-      <w:bookmarkStart w:id="23" w:name="_Toc73702962"/>
+      <w:bookmarkStart w:id="23" w:name="_Toc73713300"/>
       <w:r>
         <w:t>Test-cases</w:t>
       </w:r>
@@ -6125,7 +6146,7 @@
           <w:lang w:val="en-US"/>
         </w:rPr>
       </w:pPr>
-      <w:bookmarkStart w:id="24" w:name="_Toc73702963"/>
+      <w:bookmarkStart w:id="24" w:name="_Toc73713301"/>
       <w:proofErr w:type="spellStart"/>
       <w:r>
         <w:rPr>
@@ -6158,7 +6179,7 @@
           <w:lang w:val="en-US"/>
         </w:rPr>
       </w:pPr>
-      <w:bookmarkStart w:id="25" w:name="_Toc73702964"/>
+      <w:bookmarkStart w:id="25" w:name="_Toc73713302"/>
       <w:proofErr w:type="spellStart"/>
       <w:r>
         <w:rPr>
@@ -6196,7 +6217,7 @@
       <w:pPr>
         <w:pStyle w:val="Kop3"/>
       </w:pPr>
-      <w:bookmarkStart w:id="27" w:name="_Toc73702965"/>
+      <w:bookmarkStart w:id="27" w:name="_Toc73713303"/>
       <w:bookmarkEnd w:id="26"/>
       <w:r>
         <w:t>Muis functionaliteit:</w:t>
@@ -6268,7 +6289,7 @@
       <w:pPr>
         <w:pStyle w:val="Kop3"/>
       </w:pPr>
-      <w:bookmarkStart w:id="28" w:name="_Toc73702966"/>
+      <w:bookmarkStart w:id="28" w:name="_Toc73713304"/>
       <w:r>
         <w:t>Hoofdscherm:</w:t>
       </w:r>
@@ -6338,7 +6359,7 @@
       <w:pPr>
         <w:pStyle w:val="Kop3"/>
       </w:pPr>
-      <w:bookmarkStart w:id="29" w:name="_Toc73702967"/>
+      <w:bookmarkStart w:id="29" w:name="_Toc73713305"/>
       <w:r>
         <w:lastRenderedPageBreak/>
         <w:t>Spel:</w:t>
@@ -6416,7 +6437,7 @@
       <w:pPr>
         <w:pStyle w:val="Kop2"/>
       </w:pPr>
-      <w:bookmarkStart w:id="30" w:name="_Toc73702968"/>
+      <w:bookmarkStart w:id="30" w:name="_Toc73713306"/>
       <w:proofErr w:type="spellStart"/>
       <w:r>
         <w:lastRenderedPageBreak/>

</xml_diff>